<commit_message>
after adding season_count column to SEOS tables
</commit_message>
<xml_diff>
--- a/remote_sensing/driver explanasions and locations.docx
+++ b/remote_sensing/driver explanasions and locations.docx
@@ -9,13 +9,7 @@
     </w:p>
     <w:p>
       <w:r>
-        <w:t>I am puttin</w:t>
-      </w:r>
-      <w:r>
-        <w:t>g</w:t>
-      </w:r>
-      <w:r>
-        <w:t xml:space="preserve"> new stuff I am learning on Overleaf in the following link.</w:t>
+        <w:t>I am putting new stuff I am learning on Overleaf in the following link.</w:t>
       </w:r>
     </w:p>
     <w:p/>
@@ -60,6 +54,32 @@
       <w:proofErr w:type="spellEnd"/>
       <w:r>
         <w:t xml:space="preserve"> notebook on local machine. It only looked at Grant.</w:t>
+      </w:r>
+    </w:p>
+    <w:p>
+      <w:pPr>
+        <w:pStyle w:val="ListParagraph"/>
+        <w:rPr>
+          <w:rFonts w:ascii="Courier New" w:hAnsi="Courier New" w:cs="Courier New"/>
+        </w:rPr>
+      </w:pPr>
+      <w:r>
+        <w:rPr>
+          <w:rFonts w:ascii="Courier New" w:hAnsi="Courier New" w:cs="Courier New"/>
+        </w:rPr>
+        <w:t>(</w:t>
+      </w:r>
+      <w:r>
+        <w:rPr>
+          <w:rFonts w:ascii="Courier New" w:hAnsi="Courier New" w:cs="Courier New"/>
+        </w:rPr>
+        <w:t>/Users/hn/Documents/00_GitHub/Ag/remote_sensing/python/Local_Jupyter_NoteBooks/confusion_style_tables/00_Eastern_WA/Acreages_ConfusionStyle_raw_n_regular.ipynb</w:t>
+      </w:r>
+      <w:r>
+        <w:rPr>
+          <w:rFonts w:ascii="Courier New" w:hAnsi="Courier New" w:cs="Courier New"/>
+        </w:rPr>
+        <w:t>)</w:t>
       </w:r>
     </w:p>
     <w:p>

</xml_diff>